<commit_message>
[Add] add backup and restore img.
</commit_message>
<xml_diff>
--- a/troubles_shooting/mirror_ubuntu_devices.docx
+++ b/troubles_shooting/mirror_ubuntu_devices.docx
@@ -29,9 +29,6 @@
     <w:p>
       <w:pPr>
         <w:ind w:left="360" w:firstLine="720"/>
-        <w:rPr>
-          <w:rFonts w:hint="eastAsia"/>
-        </w:rPr>
       </w:pPr>
       <w:r>
         <w:t xml:space="preserve">sudo apt-get install </w:t>
@@ -122,7 +119,6 @@
           <w:i/>
         </w:rPr>
       </w:pPr>
-      <w:bookmarkStart w:id="0" w:name="_GoBack"/>
       <w:r>
         <w:rPr>
           <w:i/>
@@ -130,7 +126,6 @@
         <w:t>sudo service ssh restart</w:t>
       </w:r>
     </w:p>
-    <w:bookmarkEnd w:id="0"/>
     <w:p>
       <w:pPr>
         <w:ind w:left="1080"/>
@@ -453,6 +448,190 @@
           </wp:inline>
         </w:drawing>
       </w:r>
+    </w:p>
+    <w:p>
+      <w:r>
+        <w:lastRenderedPageBreak/>
+        <w:tab/>
+        <w:t>Restore example:</w:t>
+      </w:r>
+    </w:p>
+    <w:p>
+      <w:pPr>
+        <w:ind w:left="720" w:firstLine="720"/>
+        <w:rPr>
+          <w:i/>
+        </w:rPr>
+      </w:pPr>
+      <w:r>
+        <w:rPr>
+          <w:i/>
+        </w:rPr>
+        <w:t>dd if=tx2_mirror_2018_11_29.img | gzip -1 - | ssh root@192.168.1.120 dd of=/dev/mmcblk0</w:t>
+      </w:r>
+    </w:p>
+    <w:p>
+      <w:pPr>
+        <w:rPr>
+          <w:i/>
+        </w:rPr>
+      </w:pPr>
+    </w:p>
+    <w:p>
+      <w:pPr>
+        <w:pStyle w:val="a6"/>
+        <w:numPr>
+          <w:ilvl w:val="0"/>
+          <w:numId w:val="3"/>
+        </w:numPr>
+        <w:rPr>
+          <w:i/>
+        </w:rPr>
+      </w:pPr>
+      <w:r>
+        <w:rPr>
+          <w:b/>
+          <w:i/>
+        </w:rPr>
+        <w:t>Backup tx2 using official tools</w:t>
+      </w:r>
+    </w:p>
+    <w:p>
+      <w:pPr>
+        <w:pStyle w:val="a6"/>
+      </w:pPr>
+      <w:r>
+        <w:t>Reference to the official tutorial</w:t>
+      </w:r>
+      <w:r>
+        <w:t xml:space="preserve"> (</w:t>
+      </w:r>
+      <w:hyperlink r:id="rId12" w:history="1">
+        <w:r>
+          <w:rPr>
+            <w:rStyle w:val="a7"/>
+          </w:rPr>
+          <w:t>https://elinux.org/Jetson/TX2_Cloning</w:t>
+        </w:r>
+      </w:hyperlink>
+      <w:r>
+        <w:t xml:space="preserve">), you can backup your mirror, but remember, you should not enable “-k” option while restore </w:t>
+      </w:r>
+      <w:r>
+        <w:t>image since your carrier board is not the official one.</w:t>
+      </w:r>
+    </w:p>
+    <w:p>
+      <w:pPr>
+        <w:ind w:firstLine="360"/>
+        <w:rPr>
+          <w:i/>
+        </w:rPr>
+      </w:pPr>
+      <w:r>
+        <w:rPr>
+          <w:noProof/>
+        </w:rPr>
+        <w:drawing>
+          <wp:inline distT="0" distB="0" distL="0" distR="0" wp14:anchorId="058FF535" wp14:editId="7E54BEBD">
+            <wp:extent cx="5486400" cy="1306195"/>
+            <wp:effectExtent l="0" t="0" r="0" b="8255"/>
+            <wp:docPr id="2" name="图片 2"/>
+            <wp:cNvGraphicFramePr>
+              <a:graphicFrameLocks xmlns:a="http://schemas.openxmlformats.org/drawingml/2006/main" noChangeAspect="1"/>
+            </wp:cNvGraphicFramePr>
+            <a:graphic xmlns:a="http://schemas.openxmlformats.org/drawingml/2006/main">
+              <a:graphicData uri="http://schemas.openxmlformats.org/drawingml/2006/picture">
+                <pic:pic xmlns:pic="http://schemas.openxmlformats.org/drawingml/2006/picture">
+                  <pic:nvPicPr>
+                    <pic:cNvPr id="1" name=""/>
+                    <pic:cNvPicPr/>
+                  </pic:nvPicPr>
+                  <pic:blipFill>
+                    <a:blip r:embed="rId13"/>
+                    <a:stretch>
+                      <a:fillRect/>
+                    </a:stretch>
+                  </pic:blipFill>
+                  <pic:spPr>
+                    <a:xfrm>
+                      <a:off x="0" y="0"/>
+                      <a:ext cx="5486400" cy="1306195"/>
+                    </a:xfrm>
+                    <a:prstGeom prst="rect">
+                      <a:avLst/>
+                    </a:prstGeom>
+                  </pic:spPr>
+                </pic:pic>
+              </a:graphicData>
+            </a:graphic>
+          </wp:inline>
+        </w:drawing>
+      </w:r>
+    </w:p>
+    <w:p>
+      <w:pPr>
+        <w:ind w:firstLine="360"/>
+      </w:pPr>
+      <w:r>
+        <w:rPr>
+          <w:i/>
+        </w:rPr>
+        <w:tab/>
+      </w:r>
+      <w:r>
+        <w:t>The recommend way to backup is following the scripts given in this repo.</w:t>
+      </w:r>
+    </w:p>
+    <w:p>
+      <w:pPr>
+        <w:ind w:firstLine="360"/>
+        <w:rPr>
+          <w:rFonts w:hint="eastAsia"/>
+        </w:rPr>
+      </w:pPr>
+      <w:r>
+        <w:rPr>
+          <w:noProof/>
+        </w:rPr>
+        <w:drawing>
+          <wp:inline distT="0" distB="0" distL="0" distR="0" wp14:anchorId="1E138958" wp14:editId="365021BC">
+            <wp:extent cx="5486400" cy="969645"/>
+            <wp:effectExtent l="0" t="0" r="0" b="1905"/>
+            <wp:docPr id="5" name="图片 5"/>
+            <wp:cNvGraphicFramePr>
+              <a:graphicFrameLocks xmlns:a="http://schemas.openxmlformats.org/drawingml/2006/main" noChangeAspect="1"/>
+            </wp:cNvGraphicFramePr>
+            <a:graphic xmlns:a="http://schemas.openxmlformats.org/drawingml/2006/main">
+              <a:graphicData uri="http://schemas.openxmlformats.org/drawingml/2006/picture">
+                <pic:pic xmlns:pic="http://schemas.openxmlformats.org/drawingml/2006/picture">
+                  <pic:nvPicPr>
+                    <pic:cNvPr id="1" name=""/>
+                    <pic:cNvPicPr/>
+                  </pic:nvPicPr>
+                  <pic:blipFill>
+                    <a:blip r:embed="rId14"/>
+                    <a:stretch>
+                      <a:fillRect/>
+                    </a:stretch>
+                  </pic:blipFill>
+                  <pic:spPr>
+                    <a:xfrm>
+                      <a:off x="0" y="0"/>
+                      <a:ext cx="5486400" cy="969645"/>
+                    </a:xfrm>
+                    <a:prstGeom prst="rect">
+                      <a:avLst/>
+                    </a:prstGeom>
+                  </pic:spPr>
+                </pic:pic>
+              </a:graphicData>
+            </a:graphic>
+          </wp:inline>
+        </w:drawing>
+      </w:r>
+      <w:bookmarkStart w:id="0" w:name="_GoBack"/>
+      <w:bookmarkEnd w:id="0"/>
     </w:p>
     <w:sectPr>
       <w:pgSz w:w="12240" w:h="15840"/>

</xml_diff>